<commit_message>
robohome overview.docx is ready for internal review
</commit_message>
<xml_diff>
--- a/robohome theory.docx
+++ b/robohome theory.docx
@@ -103,6 +103,9 @@
       </w:r>
       <w:r>
         <w:t xml:space="preserve"> among humans and social robots, and discards some hegemonic assumptions about what constitutes useful robot behavior.</w:t>
+      </w:r>
+      <w:r>
+        <w:t xml:space="preserve"> In </w:t>
       </w:r>
     </w:p>
     <w:p>
@@ -133,6 +136,7 @@
           <w:id w:val="-623386680"/>
           <w:citation/>
         </w:sdtPr>
+        <w:sdtEndPr/>
         <w:sdtContent>
           <w:r>
             <w:fldChar w:fldCharType="begin"/>
@@ -285,7 +289,16 @@
         <w:t xml:space="preserve">Yet we are only now exploring the nascent field Breazeal calls 'Human Robot Interaction'. </w:t>
       </w:r>
       <w:r>
-        <w:t>Is the time ripe for an exploration of interpersonal robopsychology? We argue now is that time, for the social robot is an inherently social construct. We can understand HRI only through the lens of social dynamics.</w:t>
+        <w:t xml:space="preserve">Is the time ripe for an exploration of interpersonal robopsychology? We argue now </w:t>
+      </w:r>
+      <w:r>
+        <w:rPr>
+          <w:b/>
+        </w:rPr>
+        <w:t>is</w:t>
+      </w:r>
+      <w:r>
+        <w:t xml:space="preserve"> that time, for the social robot is an inherently social construct. We can understand HRI only through the lens of social dynamics.</w:t>
       </w:r>
     </w:p>
     <w:p>
@@ -302,13 +315,28 @@
         <w:t>hold and urban ecology</w:t>
       </w:r>
       <w:r>
-        <w:t xml:space="preserve"> confined to the limits of a single wide </w:t>
+        <w:t xml:space="preserve"> confined to the </w:t>
+      </w:r>
+      <w:r>
+        <w:t>interior</w:t>
+      </w:r>
+      <w:r>
+        <w:t xml:space="preserve"> of a single wide </w:t>
       </w:r>
       <w:r>
         <w:t>mobile</w:t>
       </w:r>
       <w:r>
-        <w:t xml:space="preserve"> home.</w:t>
+        <w:t xml:space="preserve"> home</w:t>
+      </w:r>
+      <w:r>
+        <w:rPr>
+          <w:rStyle w:val="FootnoteReference"/>
+        </w:rPr>
+        <w:footnoteReference w:id="2"/>
+      </w:r>
+      <w:r>
+        <w:t>.</w:t>
       </w:r>
     </w:p>
     <w:p>
@@ -350,7 +378,7 @@
         <w:rPr>
           <w:rStyle w:val="FootnoteReference"/>
         </w:rPr>
-        <w:footnoteReference w:id="2"/>
+        <w:footnoteReference w:id="3"/>
       </w:r>
       <w:r>
         <w:t xml:space="preserve">. </w:t>
@@ -395,6 +423,9 @@
       <w:r>
         <w:t xml:space="preserve">put cabinets at a height adapted to human ergonomics.  </w:t>
       </w:r>
+      <w:r>
+        <w:t xml:space="preserve">Outside of our built environments we do poorly. </w:t>
+      </w:r>
     </w:p>
     <w:p>
       <w:r>
@@ -443,6 +474,20 @@
     </w:p>
     <w:p>
       <w:r>
+        <w:t>The robots will provide cognitive support as well. Reading the UPC code of most objects in the environment is a moderately challenging CV task. Remembering where all those codes were found is trivial</w:t>
+      </w:r>
+      <w:r>
+        <w:rPr>
+          <w:rStyle w:val="FootnoteReference"/>
+        </w:rPr>
+        <w:footnoteReference w:id="4"/>
+      </w:r>
+      <w:r>
+        <w:t>. Being able to ask 'where did I put that can of condensed milk?' has real value for the human.</w:t>
+      </w:r>
+    </w:p>
+    <w:p>
+      <w:r>
         <w:t xml:space="preserve">In return, the human will 'raise' the child robot, providing </w:t>
       </w:r>
       <w:r>
@@ -452,7 +497,7 @@
         <w:rPr>
           <w:rStyle w:val="FootnoteReference"/>
         </w:rPr>
-        <w:footnoteReference w:id="3"/>
+        <w:footnoteReference w:id="5"/>
       </w:r>
       <w:r>
         <w:t xml:space="preserve"> stream of corrections to the robot's behavior in the form of teaching and programming, as well as providing for the robot's physical safety and sustenance.</w:t>
@@ -471,7 +516,7 @@
         <w:rPr>
           <w:rStyle w:val="FootnoteReference"/>
         </w:rPr>
-        <w:footnoteReference w:id="4"/>
+        <w:footnoteReference w:id="6"/>
       </w:r>
       <w:r>
         <w:t>, who are given love and attention in expectation that they will someday become something</w:t>
@@ -480,7 +525,7 @@
         <w:rPr>
           <w:rStyle w:val="FootnoteReference"/>
         </w:rPr>
-        <w:footnoteReference w:id="5"/>
+        <w:footnoteReference w:id="7"/>
       </w:r>
       <w:r>
         <w:t>. And human nature being adapted to raise children, nurturing is a rewarding activity for humans.</w:t>
@@ -488,320 +533,321 @@
     </w:p>
     <w:p>
       <w:r>
+        <w:lastRenderedPageBreak/>
         <w:t>Nor do we expect the depth of emotional involvement we would have with a human child. There is a continuum of commitment. An old feminist saying sums this up</w:t>
       </w:r>
       <w:r>
         <w:rPr>
           <w:rStyle w:val="FootnoteReference"/>
         </w:rPr>
-        <w:footnoteReference w:id="6"/>
-      </w:r>
-      <w:r>
-        <w:t xml:space="preserve"> with "My god, my country, my wife, my children, my dog, my home, my car, my shoes."</w:t>
+        <w:footnoteReference w:id="8"/>
+      </w:r>
+      <w:r>
+        <w:t xml:space="preserve"> with "My god, my country, my wife, my c</w:t>
+      </w:r>
+      <w:r>
+        <w:t>hild</w:t>
+      </w:r>
+      <w:r>
+        <w:t>, my dog, my home, my car, my shoes."</w:t>
+      </w:r>
+    </w:p>
+    <w:p>
+      <w:r>
+        <w:t xml:space="preserve">I have two dolls </w:t>
+      </w:r>
+      <w:r>
+        <w:t>that</w:t>
+      </w:r>
+      <w:r>
+        <w:t xml:space="preserve"> have been with me for many years. I would certainly </w:t>
+      </w:r>
+      <w:r>
+        <w:t xml:space="preserve">want to </w:t>
+      </w:r>
+      <w:r>
+        <w:t>grab them (and my laptop) while fleeing a fire. I would not run back into the burning building for them.</w:t>
+      </w:r>
+    </w:p>
+    <w:p>
+      <w:r>
+        <w:t>This section is couched in somewhat metaphor laden language. We are realistic about the robot's capabilities and lack thereof. We expect this to be an ambitious project, and are aware that the robot may fall quite short of 'a real boy'.</w:t>
+      </w:r>
+    </w:p>
+    <w:p>
+      <w:r>
+        <w:t xml:space="preserve">None the less, the project seems worth doing. </w:t>
+      </w:r>
+      <w:r>
+        <w:t xml:space="preserve">In AI we are often unable to discover what the next problem is because we are stuck on the current task. </w:t>
+      </w:r>
+      <w:r>
+        <w:t xml:space="preserve"> More generally, playing with boundaries of the possible is the undertaking of research.</w:t>
+      </w:r>
+    </w:p>
+    <w:p>
+      <w:pPr>
+        <w:pStyle w:val="Heading2"/>
+      </w:pPr>
+      <w:r>
+        <w:t>The Human</w:t>
+      </w:r>
+    </w:p>
+    <w:p>
+      <w:r>
+        <w:t>The human is our princip</w:t>
+      </w:r>
+      <w:r>
+        <w:t>al</w:t>
+      </w:r>
+      <w:r>
+        <w:t xml:space="preserve"> investigator.  </w:t>
+      </w:r>
+      <w:r>
+        <w:t xml:space="preserve">This choice follows Breazeal's lead in experimenting with her own family life (via the </w:t>
+      </w:r>
+      <w:r>
+        <w:t>grandma</w:t>
+      </w:r>
+      <w:r>
+        <w:t>-bot).</w:t>
+      </w:r>
+    </w:p>
+    <w:p>
+      <w:r>
+        <w:t>She</w:t>
+      </w:r>
+      <w:r>
+        <w:t xml:space="preserve">(our human) </w:t>
+      </w:r>
+      <w:r>
+        <w:t>is a 5</w:t>
+      </w:r>
+      <w:r>
+        <w:t>5</w:t>
+      </w:r>
+      <w:r>
+        <w:t xml:space="preserve"> year old</w:t>
+      </w:r>
+      <w:r>
+        <w:t>,</w:t>
+      </w:r>
+      <w:r>
+        <w:t xml:space="preserve"> </w:t>
+      </w:r>
+      <w:r>
+        <w:t>slightly disabled</w:t>
+      </w:r>
+      <w:r>
+        <w:t>, single,</w:t>
+      </w:r>
+      <w:r>
+        <w:t xml:space="preserve"> </w:t>
+      </w:r>
+      <w:r>
+        <w:t xml:space="preserve">childless transsexual woman. Based on </w:t>
+      </w:r>
+      <w:r>
+        <w:t>her emotional reaction to the project</w:t>
+      </w:r>
+      <w:r>
+        <w:t xml:space="preserve"> we believe she will be a good candidate to maternally bond with a robot. </w:t>
+      </w:r>
+    </w:p>
+    <w:p>
+      <w:r>
+        <w:t>As a transsexual woman, she is infertile, and of an age when discrimination made it difficult for a trans woman to adopt. None of this has deprived her of the same mothering instincts</w:t>
+      </w:r>
+      <w:r>
+        <w:rPr>
+          <w:rStyle w:val="FootnoteReference"/>
+        </w:rPr>
+        <w:footnoteReference w:id="9"/>
+      </w:r>
+      <w:r>
+        <w:t xml:space="preserve"> of other women.</w:t>
+      </w:r>
+    </w:p>
+    <w:p>
+      <w:r>
+        <w:t>As a robot</w:t>
+      </w:r>
+      <w:r>
+        <w:t>icist, she speaks fluent 'R</w:t>
+      </w:r>
+      <w:r>
+        <w:t>obot</w:t>
+      </w:r>
+      <w:r>
+        <w:t>-ese</w:t>
+      </w:r>
+      <w:r>
+        <w:t>'.</w:t>
+      </w:r>
+    </w:p>
+    <w:p>
+      <w:r>
+        <w:t xml:space="preserve">She is obese by NIH standards (BMI 41.0), has lower back arthritis, and has limited range of motion. In particular she has difficulty grasping objects near the floor. </w:t>
+      </w:r>
+      <w:r>
+        <w:t xml:space="preserve">As a </w:t>
+      </w:r>
+      <w:r>
+        <w:t xml:space="preserve">slightly </w:t>
+      </w:r>
+      <w:r>
+        <w:t>disabled person she is likely to be especially appreciative of a robot helpmate.</w:t>
+      </w:r>
+      <w:r>
+        <w:t xml:space="preserve"> This will help with bonding.</w:t>
+      </w:r>
+    </w:p>
+    <w:p>
+      <w:r>
+        <w:t xml:space="preserve">Living socially with robots is likely to present novel social challenges. As a transsexual woman she feels well equipped to handle such challenges. </w:t>
+      </w:r>
+      <w:r>
+        <w:t>As someone who lives in a sometimes transstitial or intersti</w:t>
+      </w:r>
+      <w:r>
+        <w:t>ti</w:t>
+      </w:r>
+      <w:r>
+        <w:t xml:space="preserve">al place, and whose </w:t>
+      </w:r>
+      <w:r>
+        <w:t xml:space="preserve">claims to that space are often in contest, and as someone with a body which is to an unusually large degree a technological artifact, </w:t>
+      </w:r>
+      <w:r>
+        <w:t>she is, in some sense, a cyborg herself</w:t>
+      </w:r>
+      <w:r>
+        <w:rPr>
+          <w:rStyle w:val="FootnoteReference"/>
+        </w:rPr>
+        <w:footnoteReference w:id="10"/>
+      </w:r>
+      <w:r>
+        <w:t>.</w:t>
+      </w:r>
+    </w:p>
+    <w:p>
+      <w:r>
+        <w:t xml:space="preserve">As someone who works from her home, </w:t>
+      </w:r>
+      <w:r>
+        <w:t>(</w:t>
+      </w:r>
+      <w:r>
+        <w:t xml:space="preserve">and works for </w:t>
+      </w:r>
+      <w:r>
+        <w:t>a</w:t>
+      </w:r>
+      <w:r>
+        <w:t xml:space="preserve"> robot manufacturer</w:t>
+      </w:r>
+      <w:r>
+        <w:t>)</w:t>
+      </w:r>
+      <w:r>
+        <w:t>, she can be present most hours.</w:t>
       </w:r>
     </w:p>
     <w:p>
       <w:r>
         <w:lastRenderedPageBreak/>
-        <w:t xml:space="preserve">I have two dolls </w:t>
-      </w:r>
-      <w:r>
-        <w:t>that</w:t>
-      </w:r>
-      <w:r>
-        <w:t xml:space="preserve"> have been with me for many years. I would certainly </w:t>
-      </w:r>
-      <w:r>
-        <w:t xml:space="preserve">want to </w:t>
-      </w:r>
-      <w:r>
-        <w:t>grab them (and my laptop) while fleeing a fire. I would not run back into the burning building for them.</w:t>
-      </w:r>
-    </w:p>
-    <w:p>
-      <w:r>
-        <w:t>The robots will provide cognitive support as well. Reading the UPC code of most objects in the environment is a moderately challenging CV task. Remembering where all those codes were found is trivial</w:t>
+        <w:t xml:space="preserve">By using </w:t>
+      </w:r>
+      <w:r>
+        <w:t>herself as subject</w:t>
+      </w:r>
+      <w:r>
+        <w:t xml:space="preserve">, </w:t>
+      </w:r>
+      <w:r>
+        <w:t>she will</w:t>
+      </w:r>
+      <w:r>
+        <w:t xml:space="preserve"> have continuous feedback when the human- robot interaction is failing. </w:t>
+      </w:r>
+      <w:r>
+        <w:t xml:space="preserve">It is easy enough to convince </w:t>
+      </w:r>
+      <w:r>
+        <w:t>one's s</w:t>
+      </w:r>
+      <w:r>
+        <w:t xml:space="preserve">elf that </w:t>
+      </w:r>
+      <w:r>
+        <w:t>an interaction 'works' in the lab setting. Daily life is likely to be a more rigorous test.</w:t>
+      </w:r>
+    </w:p>
+    <w:p>
+      <w:r>
+        <w:t>Sharing living space provides plenty of child rearing opportunities for the human.</w:t>
+      </w:r>
+    </w:p>
+    <w:p>
+      <w:pPr>
+        <w:pStyle w:val="Heading2"/>
+      </w:pPr>
+      <w:r>
+        <w:t>The Robots</w:t>
+      </w:r>
+    </w:p>
+    <w:p>
+      <w:pPr>
+        <w:pStyle w:val="Heading3"/>
+      </w:pPr>
+      <w:r>
+        <w:t>C3PO/R2D2</w:t>
+      </w:r>
+    </w:p>
+    <w:p>
+      <w:r>
+        <w:t xml:space="preserve">In the movie </w:t>
+      </w:r>
+      <w:r>
+        <w:rPr>
+          <w:i/>
+        </w:rPr>
+        <w:t>Star Wars</w:t>
+      </w:r>
+      <w:r>
+        <w:t xml:space="preserve">, </w:t>
+      </w:r>
+      <w:r>
+        <w:t>pair of robots act</w:t>
+      </w:r>
+      <w:r>
+        <w:t xml:space="preserve"> symbiotically with the human protagonists. C3PO,  a gold colored, humanoid  'diplomatic robot', act</w:t>
+      </w:r>
+      <w:r>
+        <w:t>s</w:t>
+      </w:r>
+      <w:r>
+        <w:t xml:space="preserve"> as an ambassador from robots to humans - in our terms, as a social interface to an embodied computing system.  R2D2 has a limited ability to interact with humans, but is capable of performing feats difficult or impossible for the humans and social robots.</w:t>
+      </w:r>
+    </w:p>
+    <w:p>
+      <w:r>
+        <w:t>We propose to replicate this pattern.</w:t>
+      </w:r>
+    </w:p>
+    <w:p>
+      <w:pPr>
+        <w:pStyle w:val="Heading3"/>
+      </w:pPr>
+      <w:r>
+        <w:t>Primary Robot</w:t>
       </w:r>
       <w:r>
         <w:rPr>
           <w:rStyle w:val="FootnoteReference"/>
         </w:rPr>
-        <w:footnoteReference w:id="7"/>
-      </w:r>
-      <w:r>
-        <w:t>. Being</w:t>
-      </w:r>
-      <w:r>
-        <w:t xml:space="preserve"> able to ask 'where did I put that can of condensed milk?' has real value for the human.</w:t>
-      </w:r>
-    </w:p>
-    <w:p>
-      <w:r>
-        <w:t>This section is couched in somewhat metaphor laden language. We are realistic about the robot's capabilities and lack thereof. We expect this to be an ambitious project, and are aware that the robot may fall quite short of 'a real boy'.</w:t>
-      </w:r>
-    </w:p>
-    <w:p>
-      <w:r>
-        <w:t xml:space="preserve">None the less, the project seems worth doing. </w:t>
-      </w:r>
-      <w:r>
-        <w:t xml:space="preserve">In AI we are often unable to discover what the next problem is because we are stuck on the current task. </w:t>
-      </w:r>
-      <w:r>
-        <w:t xml:space="preserve"> More generally, playing with boundaries of the possible is the undertaking of research.</w:t>
-      </w:r>
-    </w:p>
-    <w:p>
-      <w:pPr>
-        <w:pStyle w:val="Heading2"/>
-      </w:pPr>
-      <w:r>
-        <w:t>The Human</w:t>
-      </w:r>
-    </w:p>
-    <w:p>
-      <w:r>
-        <w:t>The human is our princip</w:t>
-      </w:r>
-      <w:r>
-        <w:t>al</w:t>
-      </w:r>
-      <w:r>
-        <w:t xml:space="preserve"> investigator.  </w:t>
-      </w:r>
-      <w:r>
-        <w:t xml:space="preserve">This choice follows Breazeal's lead in experimenting with her own family life (via the </w:t>
-      </w:r>
-      <w:r>
-        <w:t>grandma</w:t>
-      </w:r>
-      <w:r>
-        <w:t>-bot).</w:t>
-      </w:r>
-    </w:p>
-    <w:p>
-      <w:r>
-        <w:t>She</w:t>
-      </w:r>
-      <w:r>
-        <w:t xml:space="preserve">(our human) </w:t>
-      </w:r>
-      <w:r>
-        <w:t>is a 5</w:t>
-      </w:r>
-      <w:r>
-        <w:t>5</w:t>
-      </w:r>
-      <w:r>
-        <w:t xml:space="preserve"> year old</w:t>
-      </w:r>
-      <w:r>
-        <w:t>,</w:t>
-      </w:r>
-      <w:r>
-        <w:t xml:space="preserve"> </w:t>
-      </w:r>
-      <w:r>
-        <w:t>slightly disabled</w:t>
-      </w:r>
-      <w:r>
-        <w:t>, single,</w:t>
-      </w:r>
-      <w:r>
-        <w:t xml:space="preserve"> </w:t>
-      </w:r>
-      <w:r>
-        <w:t xml:space="preserve">childless transsexual woman. Based on </w:t>
-      </w:r>
-      <w:r>
-        <w:t>her emotional reaction to the project</w:t>
-      </w:r>
-      <w:r>
-        <w:t xml:space="preserve"> we believe she will be a good candidate to maternally bond with a robot. </w:t>
-      </w:r>
-    </w:p>
-    <w:p>
-      <w:r>
-        <w:t>As a transsexual woman, she is infertile, and of an age when discrimination made it difficult for a trans woman to adopt. None of this has deprived her of the same mothering instincts</w:t>
-      </w:r>
-      <w:r>
-        <w:rPr>
-          <w:rStyle w:val="FootnoteReference"/>
-        </w:rPr>
-        <w:footnoteReference w:id="8"/>
-      </w:r>
-      <w:r>
-        <w:t xml:space="preserve"> of other women.</w:t>
-      </w:r>
-    </w:p>
-    <w:p>
-      <w:r>
-        <w:t>As a robot</w:t>
-      </w:r>
-      <w:r>
-        <w:t>icist, she speaks fluent 'R</w:t>
-      </w:r>
-      <w:r>
-        <w:t>obot</w:t>
-      </w:r>
-      <w:r>
-        <w:t>-ese</w:t>
-      </w:r>
-      <w:r>
-        <w:t>'.</w:t>
-      </w:r>
-    </w:p>
-    <w:p>
-      <w:r>
-        <w:t xml:space="preserve">She is obese by NIH standards (BMI 41.0), has lower back arthritis, and has limited range of motion. In particular she has difficulty grasping objects near the floor. </w:t>
-      </w:r>
-      <w:r>
-        <w:t xml:space="preserve">As a </w:t>
-      </w:r>
-      <w:r>
-        <w:t xml:space="preserve">slightly </w:t>
-      </w:r>
-      <w:r>
-        <w:t>disabled person she is likely to be especially appreciative of a robot helpmate.</w:t>
-      </w:r>
-      <w:r>
-        <w:t xml:space="preserve"> This will help with bonding.</w:t>
-      </w:r>
-    </w:p>
-    <w:p>
-      <w:r>
-        <w:t xml:space="preserve">Living socially with robots is likely to present novel social challenges. As a transsexual woman she feels well equipped to handle such challenges. </w:t>
-      </w:r>
-      <w:r>
-        <w:t>As someone who lives in a sometimes transstitial or intersti</w:t>
-      </w:r>
-      <w:r>
-        <w:t>ti</w:t>
-      </w:r>
-      <w:r>
-        <w:t xml:space="preserve">al place, and whose </w:t>
-      </w:r>
-      <w:r>
-        <w:t xml:space="preserve">claims to that space are often in contest, and as someone with a body which is to an unusually large degree a technological artifact, </w:t>
-      </w:r>
-      <w:r>
-        <w:t>she is, in some sense, a cyborg herself</w:t>
-      </w:r>
-      <w:r>
-        <w:rPr>
-          <w:rStyle w:val="FootnoteReference"/>
-        </w:rPr>
-        <w:footnoteReference w:id="9"/>
-      </w:r>
-      <w:r>
-        <w:t>.</w:t>
-      </w:r>
-    </w:p>
-    <w:p>
-      <w:r>
-        <w:t xml:space="preserve">As someone who works from her home, </w:t>
-      </w:r>
-      <w:r>
-        <w:t>(</w:t>
-      </w:r>
-      <w:r>
-        <w:t xml:space="preserve">and works for </w:t>
-      </w:r>
-      <w:r>
-        <w:t>a</w:t>
-      </w:r>
-      <w:r>
-        <w:t xml:space="preserve"> robot manufacturer</w:t>
-      </w:r>
-      <w:r>
-        <w:t>)</w:t>
-      </w:r>
-      <w:r>
-        <w:t>, she can be present most hours.</w:t>
-      </w:r>
-    </w:p>
-    <w:p>
-      <w:r>
-        <w:lastRenderedPageBreak/>
-        <w:t xml:space="preserve">By using ourselves as subjects, we have continuous feedback when the human- robot interaction is failing. </w:t>
-      </w:r>
-      <w:r>
-        <w:t xml:space="preserve">It is easy enough to convince </w:t>
-      </w:r>
-      <w:r>
-        <w:t>one's s</w:t>
-      </w:r>
-      <w:r>
-        <w:t xml:space="preserve">elf that </w:t>
-      </w:r>
-      <w:r>
-        <w:t>an interaction 'works' in the lab setting. Daily life is likely to be a more rigorous test.</w:t>
-      </w:r>
-    </w:p>
-    <w:p>
-      <w:r>
-        <w:t>Sharing living space provides plenty of child rearing opportunities for the human.</w:t>
-      </w:r>
-    </w:p>
-    <w:p>
-      <w:pPr>
-        <w:pStyle w:val="Heading2"/>
-      </w:pPr>
-      <w:r>
-        <w:t>The Robots</w:t>
-      </w:r>
-    </w:p>
-    <w:p>
-      <w:pPr>
-        <w:pStyle w:val="Heading3"/>
-      </w:pPr>
-      <w:r>
-        <w:t>C3PO/R2D2</w:t>
-      </w:r>
-    </w:p>
-    <w:p>
-      <w:r>
-        <w:t xml:space="preserve">In the movie </w:t>
-      </w:r>
-      <w:r>
-        <w:rPr>
-          <w:i/>
-        </w:rPr>
-        <w:t>Star Wars</w:t>
-      </w:r>
-      <w:r>
-        <w:t xml:space="preserve">, </w:t>
-      </w:r>
-      <w:r>
-        <w:t>pair of robots act</w:t>
-      </w:r>
-      <w:r>
-        <w:t xml:space="preserve"> symbiotically with the human protagonists. C3PO,  a gold colored, humanoid  'diplomatic robot', act</w:t>
-      </w:r>
-      <w:r>
-        <w:t>s</w:t>
-      </w:r>
-      <w:r>
-        <w:t xml:space="preserve"> as an ambassador from robots to humans - in our terms, as a social interface to an embodied computing system.  R2D2 has a limited ability to interact with humans, but is capable of performing feats difficult or impossible for the humans and social robots.</w:t>
-      </w:r>
-    </w:p>
-    <w:p>
-      <w:r>
-        <w:t>We propose to replicate this pattern.</w:t>
-      </w:r>
-    </w:p>
-    <w:p>
-      <w:pPr>
-        <w:pStyle w:val="Heading3"/>
-      </w:pPr>
-      <w:r>
-        <w:t>Primary Robot</w:t>
-      </w:r>
-      <w:r>
-        <w:rPr>
-          <w:rStyle w:val="FootnoteReference"/>
-        </w:rPr>
-        <w:footnoteReference w:id="10"/>
+        <w:footnoteReference w:id="11"/>
       </w:r>
     </w:p>
     <w:p>
@@ -956,7 +1002,7 @@
         <w:rPr>
           <w:rStyle w:val="FootnoteReference"/>
         </w:rPr>
-        <w:footnoteReference w:id="11"/>
+        <w:footnoteReference w:id="12"/>
       </w:r>
       <w:r>
         <w:t xml:space="preserve"> locomotion tends to be relatively uncertain over electrical cords, thresholds, rugs, etc. </w:t>
@@ -998,7 +1044,7 @@
         <w:rPr>
           <w:rStyle w:val="FootnoteReference"/>
         </w:rPr>
-        <w:footnoteReference w:id="12"/>
+        <w:footnoteReference w:id="13"/>
       </w:r>
       <w:r>
         <w:t>. R2D2 wil</w:t>
@@ -1015,7 +1061,13 @@
         <w:t xml:space="preserve">R2D2 </w:t>
       </w:r>
       <w:r>
-        <w:t>will not be a mechatronic device. It will be a purely mechanical device apart from batteries and motors. The primary robot will control it as a tool, much as a human would drive a car or lift a heavy object with a crane.</w:t>
+        <w:t>will not be a mechatronic device. It will be a purely mechanical device apart from batteries</w:t>
+      </w:r>
+      <w:r>
+        <w:t>, switches,</w:t>
+      </w:r>
+      <w:r>
+        <w:t xml:space="preserve"> and motors. The primary robot will control it as a tool, much as a human would drive a car or lift a heavy object with a crane.</w:t>
       </w:r>
     </w:p>
     <w:p>
@@ -1036,7 +1088,13 @@
     </w:p>
     <w:p>
       <w:r>
-        <w:t>There shall be a standard Roomba 700 to vacuum floors.</w:t>
+        <w:t>There shall be a standard Roomba 700 to vacuum</w:t>
+      </w:r>
+      <w:r>
+        <w:t>/mop</w:t>
+      </w:r>
+      <w:r>
+        <w:t xml:space="preserve"> floors.</w:t>
       </w:r>
     </w:p>
     <w:p>
@@ -1047,7 +1105,7 @@
         <w:rPr>
           <w:rStyle w:val="FootnoteReference"/>
         </w:rPr>
-        <w:footnoteReference w:id="13"/>
+        <w:footnoteReference w:id="14"/>
       </w:r>
       <w:r>
         <w:t xml:space="preserve"> outdoors in the garden to perform a few outdoor tasks. </w:t>
@@ -1172,6 +1230,9 @@
       <w:r>
         <w:t>, almost everything for the robot will have to be made by hand.</w:t>
       </w:r>
+      <w:r>
+        <w:t xml:space="preserve"> Initially, at least, the shop area will not be part of the robot's space.</w:t>
+      </w:r>
     </w:p>
     <w:p>
       <w:pPr>
@@ -1258,7 +1319,25 @@
     </w:p>
     <w:p>
       <w:r>
-        <w:t>This design also addresses the intractable problem of object constancy. The robot need rarely encounter the 'peekaboo' phenomenon.</w:t>
+        <w:t>This design</w:t>
+      </w:r>
+      <w:r>
+        <w:t xml:space="preserve"> addresses many otherwise difficult perceptual issues.</w:t>
+      </w:r>
+    </w:p>
+    <w:p>
+      <w:r>
+        <w:t>Robot position is relatively simple to determine, since the robot is visible in external, fixed position sensors.</w:t>
+      </w:r>
+    </w:p>
+    <w:p>
+      <w:r>
+        <w:t>Object constancy becomes less of an issue since it is rare for any object to be obscured from all cameras at once. As voxels, the blue ball remains a distinct object from the blue box even as it passes between the box and the robot.</w:t>
+      </w:r>
+    </w:p>
+    <w:p>
+      <w:r>
+        <w:t>Temporal analysis of the space and manual terrain marking reduce problems of navigation.</w:t>
       </w:r>
     </w:p>
     <w:p>
@@ -1337,6 +1416,7 @@
         <w:pStyle w:val="Heading3"/>
       </w:pPr>
       <w:r>
+        <w:lastRenderedPageBreak/>
         <w:t>Audio</w:t>
       </w:r>
     </w:p>
@@ -1367,113 +1447,182 @@
     </w:p>
     <w:p>
       <w:r>
+        <w:t xml:space="preserve">It remains an open question </w:t>
+      </w:r>
+      <w:r>
+        <w:t>whether the robot's 'hearing' should be artificially limited to some radius. In practice, the living area is small enough that humans can communicate from one end of the space to the other by raising their voices slightly.</w:t>
+      </w:r>
+    </w:p>
+    <w:p>
+      <w:r>
+        <w:t>Audio will feed into a speech recognition system that will use both contextual clues and specific user training to achieve high accuracy. The phoneme stream will be the input language to the robot control system. See software below.</w:t>
+      </w:r>
+    </w:p>
+    <w:p>
+      <w:r>
+        <w:t xml:space="preserve">There will have to some in or out of band way to tell the system to listen or stop listening. The conventional 'Computer, do this' seems slightly awkward. This will require experimentation. </w:t>
+      </w:r>
+    </w:p>
+    <w:p>
+      <w:r>
+        <w:t xml:space="preserve">Text to </w:t>
+      </w:r>
+      <w:r>
+        <w:t>speech will</w:t>
+      </w:r>
+      <w:r>
+        <w:t xml:space="preserve"> generate a 'voice' for the robot.</w:t>
+      </w:r>
+      <w:r>
+        <w:t xml:space="preserve"> Some care will be tak</w:t>
+      </w:r>
+      <w:r>
+        <w:t>en to make the speech convey emotional affect.</w:t>
+      </w:r>
+    </w:p>
+    <w:p>
+      <w:r>
+        <w:t xml:space="preserve">To reinforce the feeling that it is the robot one interacts with, rather than the house, the robot will emit the </w:t>
+      </w:r>
+      <w:r>
+        <w:t>speech.</w:t>
+      </w:r>
+    </w:p>
+    <w:p>
+      <w:pPr>
+        <w:pStyle w:val="Heading3"/>
+      </w:pPr>
+      <w:r>
+        <w:t>Projector</w:t>
+      </w:r>
+    </w:p>
+    <w:p>
+      <w:r>
+        <w:t>There shall be a normal throw projector mounted on a tilt/pan mechanism on the ceiling over the kitchen island</w:t>
+      </w:r>
+      <w:r>
+        <w:rPr>
+          <w:rStyle w:val="FootnoteReference"/>
+        </w:rPr>
+        <w:footnoteReference w:id="15"/>
+      </w:r>
+      <w:r>
+        <w:t xml:space="preserve">. </w:t>
+      </w:r>
+    </w:p>
+    <w:p>
+      <w:r>
+        <w:t>This can be used by the robot as a sort of 'pointer'. For example, if the human asks the robot where the beans are, the robot can respond by using the projector to place a marker on the appropriate cabinet.</w:t>
+      </w:r>
+    </w:p>
+    <w:p>
+      <w:r>
+        <w:t xml:space="preserve">By deflecting the projector beam down, the projector will be able to 'draw' on the kitchen island countertop. </w:t>
+      </w:r>
+    </w:p>
+    <w:p>
+      <w:r>
+        <w:t>This seems particularly pregnant as a space for ubiquitous computing. For example, a recipe appl</w:t>
+      </w:r>
+      <w:r>
+        <w:t>ication could draw a circle and label it 'place mixing bowl here'.  When the voxel system recognizes that there's an object there, it pretty much assumes it's the mixing bowl. Of course several items could be drawn out at once. The system could predict the finish time with updated estimates as the process is partially complete, and plan for the meal to come out hot all at the same time.</w:t>
+      </w:r>
+    </w:p>
+    <w:p>
+      <w:r>
         <w:lastRenderedPageBreak/>
-        <w:t xml:space="preserve">It remains an open question </w:t>
-      </w:r>
-      <w:r>
-        <w:t>whether the robot's 'hearing' should be artificially limited to some radius. In practice, the living area is small enough that humans can communicate from one end of the space to the other by raising their voices slightly.</w:t>
-      </w:r>
-    </w:p>
-    <w:p>
-      <w:r>
-        <w:t>Audio will feed into a speech recognition system that will use both contextual clues and specific user training to achieve high accuracy. The phoneme stream will be the input language to the robot control system. See software below.</w:t>
-      </w:r>
-    </w:p>
-    <w:p>
-      <w:r>
-        <w:t xml:space="preserve">There will have to some in or out of band way to tell the system to listen or stop listening. The conventional 'Computer, do this' seems slightly awkward. This will require experimentation. </w:t>
-      </w:r>
-    </w:p>
-    <w:p>
-      <w:r>
-        <w:t xml:space="preserve">Text to </w:t>
-      </w:r>
-      <w:r>
-        <w:t>speech will</w:t>
-      </w:r>
-      <w:r>
-        <w:t xml:space="preserve"> generate a 'voice' for the robot.</w:t>
-      </w:r>
-      <w:r>
-        <w:t xml:space="preserve"> Some care will be tak</w:t>
-      </w:r>
-      <w:r>
-        <w:t>en to make the speech convey emotional affect.</w:t>
-      </w:r>
-    </w:p>
-    <w:p>
-      <w:r>
-        <w:t xml:space="preserve">To reinforce the feeling that it is the robot one interacts with, rather than the house, the robot will emit the </w:t>
-      </w:r>
-      <w:r>
-        <w:t>speech.</w:t>
-      </w:r>
-    </w:p>
+        <w:t>The space isn't limited to food preparation. It could also be used to project patterns for craft projects or game boards for game time.</w:t>
+      </w:r>
+    </w:p>
+    <w:p>
+      <w:r>
+        <w:t>The far end of the main living area shall have a whiteboard.  The projector can be ordered to project onto this area to use the projector in the conventional way. This capability is particularly important since feedback during programming will be done by projecting onto this area.</w:t>
+      </w:r>
+    </w:p>
+    <w:p>
+      <w:r>
+        <w:t>Peripheral areas</w:t>
+      </w:r>
+      <w:r>
+        <w:t xml:space="preserve"> of the</w:t>
+      </w:r>
+      <w:r>
+        <w:t xml:space="preserve"> house will have small monitors to perform this function, or they may get their own projectors</w:t>
+      </w:r>
+      <w:r>
+        <w:rPr>
+          <w:rStyle w:val="FootnoteReference"/>
+        </w:rPr>
+        <w:footnoteReference w:id="16"/>
+      </w:r>
+      <w:r>
+        <w:t>.</w:t>
+      </w:r>
+    </w:p>
+    <w:p>
+      <w:pPr>
+        <w:pStyle w:val="Heading2"/>
+      </w:pPr>
+      <w:r>
+        <w:t>Software/UI/Teaching</w:t>
+      </w:r>
+    </w:p>
+    <w:p>
+      <w:r>
+        <w:t>Software will follow the conventional robot architecture of independent systems communicating via a messaging blackboard.</w:t>
+      </w:r>
+      <w:r>
+        <w:t xml:space="preserve"> Details of technology stack are yet to be decided. The choice of primary robot may have a large influence on this.</w:t>
+      </w:r>
+    </w:p>
+    <w:p>
+      <w:r>
+        <w:t>Game AI Like system</w:t>
+      </w:r>
+      <w:bookmarkStart w:id="0" w:name="_GoBack"/>
+      <w:bookmarkEnd w:id="0"/>
+    </w:p>
+    <w:p>
+      <w:r>
+        <w:t>Behavior Tree</w:t>
+      </w:r>
+    </w:p>
+    <w:p/>
     <w:p>
       <w:pPr>
         <w:pStyle w:val="Heading3"/>
       </w:pPr>
       <w:r>
-        <w:t>Projector</w:t>
-      </w:r>
-    </w:p>
-    <w:p>
-      <w:r>
-        <w:t>There shall be a normal throw projector mounted on a tilt/pan mechanism on the ceiling over the kitchen island</w:t>
+        <w:t>UI</w:t>
+      </w:r>
+    </w:p>
+    <w:p/>
+    <w:p>
+      <w:r>
+        <w:t xml:space="preserve">Input will follow a command line structure for input, using a controlled but flexible syntax 'robot language'.  </w:t>
+      </w:r>
+      <w:r>
+        <w:t xml:space="preserve">Feedback during input will be via the </w:t>
+      </w:r>
+      <w:r>
+        <w:t>projector system.</w:t>
+      </w:r>
+    </w:p>
+    <w:p>
+      <w:r>
+        <w:t xml:space="preserve">The language will be rule driven. This allows general cases to be handled, and then special cases </w:t>
+      </w:r>
+      <w:r>
+        <w:t xml:space="preserve">are </w:t>
+      </w:r>
+      <w:r>
+        <w:t>'fixed' by more special purpose rules without the entire thing becoming a tangled mess</w:t>
       </w:r>
       <w:r>
         <w:rPr>
           <w:rStyle w:val="FootnoteReference"/>
         </w:rPr>
-        <w:footnoteReference w:id="14"/>
-      </w:r>
-      <w:r>
-        <w:t xml:space="preserve">. </w:t>
-      </w:r>
-    </w:p>
-    <w:p>
-      <w:r>
-        <w:t>This can be used by the robot as a sort of 'pointer'. For example, if the human asks the robot where the beans are, the robot can respond by using the projector to place a marker on the appropriate cabinet.</w:t>
-      </w:r>
-    </w:p>
-    <w:p>
-      <w:r>
-        <w:t xml:space="preserve">By deflecting the projector beam down, the projector will be able to 'draw' on the kitchen island countertop. </w:t>
-      </w:r>
-    </w:p>
-    <w:p>
-      <w:r>
-        <w:t>This seems particularly pregnant as a space for ubiquitous computing. For example, a recipe appl</w:t>
-      </w:r>
-      <w:r>
-        <w:t>ication could draw a circle and label it 'place mixing bowl here'.  When the voxel system recognizes that there's an object there, it pretty much assumes it's the mixing bowl. Of course several items could be drawn out at once. The system could predict the finish time with updated estimates as the process is partially complete, and plan for the meal to come out hot all at the same time.</w:t>
-      </w:r>
-    </w:p>
-    <w:p>
-      <w:r>
-        <w:t>The space isn't limited to food preparation. It could also be used to project patterns for craft projects or game boards for game time.</w:t>
-      </w:r>
-    </w:p>
-    <w:p>
-      <w:r>
-        <w:t>The far end of the main living area shall have a whiteboard.  The projector can be ordered to project onto this area to use the projector in the conventional way. This capability is particularly important since feedback during programming will be done by projecting onto this area.</w:t>
-      </w:r>
-    </w:p>
-    <w:p>
-      <w:r>
-        <w:t>Peripheral areas</w:t>
-      </w:r>
-      <w:r>
-        <w:t xml:space="preserve"> of the</w:t>
-      </w:r>
-      <w:r>
-        <w:t xml:space="preserve"> house will have small monitors to perform this function, or they may get their own projectors</w:t>
-      </w:r>
-      <w:r>
-        <w:rPr>
-          <w:rStyle w:val="FootnoteReference"/>
-        </w:rPr>
-        <w:footnoteReference w:id="15"/>
+        <w:footnoteReference w:id="17"/>
       </w:r>
       <w:r>
         <w:t>.</w:t>
@@ -1481,170 +1630,220 @@
     </w:p>
     <w:p>
       <w:pPr>
-        <w:pStyle w:val="Heading2"/>
-      </w:pPr>
+        <w:pStyle w:val="Heading3"/>
+      </w:pPr>
+      <w:r>
+        <w:t>Teaching/Child rearing</w:t>
+      </w:r>
+    </w:p>
+    <w:p>
+      <w:r>
+        <w:t>Conventionally</w:t>
+      </w:r>
+      <w:r>
+        <w:t>,</w:t>
+      </w:r>
+      <w:r>
+        <w:t xml:space="preserve"> training takes as input for a single trial only a single bit, classifying the trial as positive or negative. </w:t>
+      </w:r>
+    </w:p>
+    <w:p>
+      <w:r>
+        <w:t>Instead,</w:t>
+      </w:r>
+      <w:r>
+        <w:t xml:space="preserve"> we propose a training scheme that allows a richer 'reaction' to a robot behavior. T</w:t>
+      </w:r>
+      <w:r>
+        <w:t xml:space="preserve">he human can craft a response that attempts to </w:t>
+      </w:r>
+      <w:r>
+        <w:t>define the scope within wh</w:t>
+      </w:r>
+      <w:r>
+        <w:t>ich this action is incorrect. A (much simplified)</w:t>
+      </w:r>
+      <w:r>
+        <w:t xml:space="preserve"> example:</w:t>
+      </w:r>
+    </w:p>
+    <w:p>
+      <w:pPr>
+        <w:rPr>
+          <w:i/>
+        </w:rPr>
+      </w:pPr>
+      <w:r>
+        <w:rPr>
+          <w:i/>
+        </w:rPr>
+        <w:t>Human sees robot attempting to put dishes in sink after dinner party. He's put the cloth napkins in too.</w:t>
+      </w:r>
+    </w:p>
+    <w:p>
+      <w:r>
+        <w:t>H:  Bad Robot!</w:t>
+      </w:r>
+    </w:p>
+    <w:p>
+      <w:r>
+        <w:t>R: Oops!</w:t>
+      </w:r>
+    </w:p>
+    <w:p>
       <w:r>
         <w:lastRenderedPageBreak/>
-        <w:t>Software/UI/Teaching</w:t>
-      </w:r>
-    </w:p>
-    <w:p>
-      <w:r>
-        <w:t>Software will follow the conventional robot architecture of independent systems communicating via a messaging blackboard.</w:t>
-      </w:r>
-      <w:r>
-        <w:t xml:space="preserve"> Details of technology stack are yet to be decided. The choice of primary robot may have a large influence on this.</w:t>
-      </w:r>
-    </w:p>
-    <w:p>
-      <w:r>
-        <w:t>Just to be more concrete, I'm going to assume robot behavior is driven by a behavior tree. That's to be decided.</w:t>
-      </w:r>
-    </w:p>
-    <w:p>
-      <w:pPr>
-        <w:pStyle w:val="Heading3"/>
-      </w:pPr>
-      <w:r>
+        <w:t xml:space="preserve">Robot </w:t>
+      </w:r>
+      <w:r>
+        <w:t xml:space="preserve">stops and projector displays his current location in the behavior tree. </w:t>
+      </w:r>
+    </w:p>
+    <w:p>
+      <w:r>
+        <w:t xml:space="preserve">H: Back 30 sec   </w:t>
+      </w:r>
+      <w:r>
+        <w:rPr>
+          <w:i/>
+        </w:rPr>
+        <w:t>(robot</w:t>
+      </w:r>
+      <w:r>
+        <w:rPr>
+          <w:i/>
+        </w:rPr>
+        <w:t xml:space="preserve"> i</w:t>
+      </w:r>
+      <w:r>
+        <w:rPr>
+          <w:i/>
+        </w:rPr>
+        <w:t>s now accepting all human speech as input, automatically after 'bad robot')</w:t>
+      </w:r>
+    </w:p>
+    <w:p>
+      <w:pPr>
+        <w:rPr>
+          <w:i/>
+        </w:rPr>
+      </w:pPr>
+      <w:r>
+        <w:rPr>
+          <w:i/>
+        </w:rPr>
+        <w:t>Display changes to show robot's behavior 30 seconds ago</w:t>
+      </w:r>
+    </w:p>
+    <w:p>
+      <w:pPr>
+        <w:rPr>
+          <w:i/>
+        </w:rPr>
+      </w:pPr>
+      <w:r>
+        <w:t xml:space="preserve">H: Block </w:t>
+      </w:r>
+      <w:r>
+        <w:t>"</w:t>
+      </w:r>
+      <w:r>
+        <w:t>move dishes</w:t>
+      </w:r>
+      <w:r>
+        <w:t>"</w:t>
+      </w:r>
+      <w:r>
+        <w:t>.  Down. Down</w:t>
+      </w:r>
+      <w:r>
+        <w:rPr>
+          <w:i/>
+        </w:rPr>
+        <w:t>.  (</w:t>
+      </w:r>
+      <w:r>
+        <w:rPr>
+          <w:i/>
+        </w:rPr>
+        <w:t>Human</w:t>
+      </w:r>
+      <w:r>
+        <w:rPr>
+          <w:i/>
+        </w:rPr>
+        <w:t xml:space="preserve"> gets </w:t>
+      </w:r>
+      <w:r>
+        <w:rPr>
+          <w:i/>
+        </w:rPr>
+        <w:t xml:space="preserve">projected debug </w:t>
+      </w:r>
+      <w:r>
+        <w:rPr>
+          <w:i/>
+        </w:rPr>
         <w:t>UI</w:t>
       </w:r>
-    </w:p>
-    <w:p/>
-    <w:p>
-      <w:r>
-        <w:t xml:space="preserve">Input will follow a command line structure for input, using a controlled but flexible syntax 'robot language'.  </w:t>
-      </w:r>
-      <w:r>
-        <w:t xml:space="preserve">Feedback during input will be via the </w:t>
-      </w:r>
-      <w:r>
-        <w:t>projector system.</w:t>
-      </w:r>
-    </w:p>
-    <w:p>
-      <w:r>
-        <w:t xml:space="preserve">The language will be rule driven. This allows general cases to be handled, and then special cases </w:t>
-      </w:r>
-      <w:r>
-        <w:t xml:space="preserve">are </w:t>
-      </w:r>
-      <w:r>
-        <w:t>'fixed' by more special purpose rules without the entire thing becoming a tangled mess</w:t>
-      </w:r>
-      <w:r>
-        <w:rPr>
-          <w:rStyle w:val="FootnoteReference"/>
-        </w:rPr>
-        <w:footnoteReference w:id="16"/>
-      </w:r>
-      <w:r>
-        <w:t>.</w:t>
-      </w:r>
-    </w:p>
-    <w:p>
-      <w:pPr>
-        <w:pStyle w:val="Heading3"/>
-      </w:pPr>
-      <w:r>
-        <w:t>Teaching/Child rearing</w:t>
-      </w:r>
-    </w:p>
-    <w:p>
-      <w:r>
-        <w:t>Conventionally</w:t>
-      </w:r>
-      <w:r>
-        <w:t>,</w:t>
-      </w:r>
-      <w:r>
-        <w:t xml:space="preserve"> training takes as input for a single trial only a single bit, classifying the trial as positive or negative. </w:t>
-      </w:r>
-    </w:p>
-    <w:p>
-      <w:r>
-        <w:t>Instead,</w:t>
-      </w:r>
-      <w:r>
-        <w:t xml:space="preserve"> we propose a training scheme that allows a richer 'reaction' to a robot behavior. T</w:t>
-      </w:r>
-      <w:r>
-        <w:t xml:space="preserve">he human can craft a response that attempts to </w:t>
-      </w:r>
-      <w:r>
-        <w:t>define the scope within wh</w:t>
-      </w:r>
-      <w:r>
-        <w:t>ich this action is incorrect. A (much simplified)</w:t>
-      </w:r>
-      <w:r>
-        <w:t xml:space="preserve"> example:</w:t>
-      </w:r>
-    </w:p>
-    <w:p>
-      <w:pPr>
+      <w:r>
         <w:rPr>
           <w:i/>
         </w:rPr>
-      </w:pPr>
-      <w:r>
+        <w:t xml:space="preserve"> to select appropriate selector)</w:t>
+      </w:r>
+    </w:p>
+    <w:p>
+      <w:r>
+        <w:t>H: add 'and not made</w:t>
+      </w:r>
+      <w:r>
+        <w:t xml:space="preserve"> </w:t>
+      </w:r>
+      <w:r>
+        <w:t xml:space="preserve">of cloth' </w:t>
+      </w:r>
+    </w:p>
+    <w:p>
+      <w:r>
+        <w:t>H: Resume</w:t>
+      </w:r>
+    </w:p>
+    <w:p>
+      <w:pPr>
         <w:rPr>
           <w:i/>
         </w:rPr>
-        <w:t>Human sees robot attempting to put dishes in sink after dinner party. He's put the cloth napkins in too.</w:t>
-      </w:r>
-    </w:p>
-    <w:p>
-      <w:r>
-        <w:t>H:  Bad Robot!</w:t>
-      </w:r>
-    </w:p>
-    <w:p>
-      <w:r>
-        <w:t>R: Oops!</w:t>
-      </w:r>
-    </w:p>
-    <w:p>
-      <w:r>
-        <w:t xml:space="preserve">Robot </w:t>
-      </w:r>
-      <w:r>
-        <w:t xml:space="preserve">stops and projector displays his current location in the behavior tree. </w:t>
-      </w:r>
-    </w:p>
-    <w:p>
-      <w:r>
-        <w:t xml:space="preserve">H: Back 30 sec   </w:t>
-      </w:r>
+      </w:pPr>
       <w:r>
         <w:rPr>
           <w:i/>
         </w:rPr>
-        <w:t>(robot</w:t>
+        <w:t>(</w:t>
       </w:r>
       <w:r>
         <w:rPr>
           <w:i/>
         </w:rPr>
-        <w:t xml:space="preserve"> i</w:t>
+        <w:t>Robot</w:t>
       </w:r>
       <w:r>
         <w:rPr>
           <w:i/>
         </w:rPr>
-        <w:t>s now accepting all human speech as input, automatically after 'bad robot')</w:t>
-      </w:r>
-    </w:p>
-    <w:p>
-      <w:pPr>
+        <w:t xml:space="preserve"> goes back to work. Human rescues the napkins and tosses in wash</w:t>
+      </w:r>
+      <w:r>
         <w:rPr>
           <w:i/>
         </w:rPr>
-      </w:pPr>
+        <w:t>ing</w:t>
+      </w:r>
       <w:r>
         <w:rPr>
           <w:i/>
         </w:rPr>
-        <w:t>Display changes to show robot's behavior 30 seconds ago</w:t>
+        <w:t xml:space="preserve"> machine).</w:t>
       </w:r>
     </w:p>
     <w:p>
@@ -1654,121 +1853,9 @@
         </w:rPr>
       </w:pPr>
       <w:r>
-        <w:t xml:space="preserve">H: Block </w:t>
-      </w:r>
-      <w:r>
-        <w:t>"</w:t>
-      </w:r>
-      <w:r>
-        <w:t>move dishes</w:t>
-      </w:r>
-      <w:r>
-        <w:t>"</w:t>
-      </w:r>
-      <w:r>
-        <w:t>.  Down. Down</w:t>
-      </w:r>
-      <w:r>
         <w:rPr>
           <w:i/>
         </w:rPr>
-        <w:t>.  (</w:t>
-      </w:r>
-      <w:r>
-        <w:rPr>
-          <w:i/>
-        </w:rPr>
-        <w:t>Human</w:t>
-      </w:r>
-      <w:r>
-        <w:rPr>
-          <w:i/>
-        </w:rPr>
-        <w:t xml:space="preserve"> gets </w:t>
-      </w:r>
-      <w:r>
-        <w:rPr>
-          <w:i/>
-        </w:rPr>
-        <w:t xml:space="preserve">projected debug </w:t>
-      </w:r>
-      <w:r>
-        <w:rPr>
-          <w:i/>
-        </w:rPr>
-        <w:t>UI</w:t>
-      </w:r>
-      <w:r>
-        <w:rPr>
-          <w:i/>
-        </w:rPr>
-        <w:t xml:space="preserve"> to select appropriate selector)</w:t>
-      </w:r>
-    </w:p>
-    <w:p>
-      <w:r>
-        <w:t>H: add 'and not made</w:t>
-      </w:r>
-      <w:r>
-        <w:t xml:space="preserve"> </w:t>
-      </w:r>
-      <w:r>
-        <w:t xml:space="preserve">of cloth' </w:t>
-      </w:r>
-    </w:p>
-    <w:p>
-      <w:r>
-        <w:t>H: Resume</w:t>
-      </w:r>
-    </w:p>
-    <w:p>
-      <w:pPr>
-        <w:rPr>
-          <w:i/>
-        </w:rPr>
-      </w:pPr>
-      <w:r>
-        <w:rPr>
-          <w:i/>
-        </w:rPr>
-        <w:t>(</w:t>
-      </w:r>
-      <w:r>
-        <w:rPr>
-          <w:i/>
-        </w:rPr>
-        <w:t>Robot</w:t>
-      </w:r>
-      <w:r>
-        <w:rPr>
-          <w:i/>
-        </w:rPr>
-        <w:t xml:space="preserve"> goes back to work. Human rescues the napkins and tosses in wash</w:t>
-      </w:r>
-      <w:r>
-        <w:rPr>
-          <w:i/>
-        </w:rPr>
-        <w:t>ing</w:t>
-      </w:r>
-      <w:r>
-        <w:rPr>
-          <w:i/>
-        </w:rPr>
-        <w:t xml:space="preserve"> machine).</w:t>
-      </w:r>
-    </w:p>
-    <w:p>
-      <w:pPr>
-        <w:rPr>
-          <w:i/>
-        </w:rPr>
-      </w:pPr>
-      <w:r>
-        <w:rPr>
-          <w:i/>
-        </w:rPr>
-        <w:lastRenderedPageBreak/>
         <w:t>Half an hour later robot's done doi</w:t>
       </w:r>
       <w:r>
@@ -1782,7 +1869,7 @@
           <w:rStyle w:val="FootnoteReference"/>
           <w:i/>
         </w:rPr>
-        <w:footnoteReference w:id="17"/>
+        <w:footnoteReference w:id="18"/>
       </w:r>
       <w:r>
         <w:rPr>
@@ -1843,10 +1930,12 @@
       <w:r>
         <w:t>Arranging 'functions'</w:t>
       </w:r>
-      <w:bookmarkStart w:id="0" w:name="_GoBack"/>
-      <w:bookmarkEnd w:id="0"/>
-    </w:p>
-    <w:p/>
+    </w:p>
+    <w:p>
+      <w:r>
+        <w:t>Deliberate attempt to document</w:t>
+      </w:r>
+    </w:p>
     <w:p>
       <w:r>
         <w:t>What we get</w:t>
@@ -1915,10 +2004,128 @@
         </w:numPr>
       </w:pPr>
       <w:r>
+        <w:lastRenderedPageBreak/>
         <w:t>Real bonding</w:t>
       </w:r>
     </w:p>
     <w:p/>
+    <w:p/>
+    <w:p>
+      <w:r>
+        <w:t>Hard tasks for a robot</w:t>
+      </w:r>
+    </w:p>
+    <w:p>
+      <w:pPr>
+        <w:pStyle w:val="ListParagraph"/>
+        <w:numPr>
+          <w:ilvl w:val="0"/>
+          <w:numId w:val="4"/>
+        </w:numPr>
+      </w:pPr>
+      <w:r>
+        <w:t>Object constancy</w:t>
+      </w:r>
+    </w:p>
+    <w:p>
+      <w:pPr>
+        <w:pStyle w:val="ListParagraph"/>
+        <w:numPr>
+          <w:ilvl w:val="0"/>
+          <w:numId w:val="4"/>
+        </w:numPr>
+      </w:pPr>
+      <w:r>
+        <w:t>Computer vision - lighting, etc.</w:t>
+      </w:r>
+    </w:p>
+    <w:p>
+      <w:pPr>
+        <w:pStyle w:val="ListParagraph"/>
+        <w:numPr>
+          <w:ilvl w:val="0"/>
+          <w:numId w:val="4"/>
+        </w:numPr>
+      </w:pPr>
+      <w:r>
+        <w:t>'environmental hazards'</w:t>
+      </w:r>
+      <w:r>
+        <w:t xml:space="preserve"> - the loose carpet syndrome</w:t>
+      </w:r>
+    </w:p>
+    <w:p>
+      <w:pPr>
+        <w:pStyle w:val="ListParagraph"/>
+        <w:numPr>
+          <w:ilvl w:val="0"/>
+          <w:numId w:val="4"/>
+        </w:numPr>
+      </w:pPr>
+      <w:r>
+        <w:t>Understanding its environment/terrain marking</w:t>
+      </w:r>
+    </w:p>
+    <w:p>
+      <w:pPr>
+        <w:pStyle w:val="ListParagraph"/>
+        <w:numPr>
+          <w:ilvl w:val="0"/>
+          <w:numId w:val="4"/>
+        </w:numPr>
+      </w:pPr>
+      <w:r>
+        <w:t>Gripping</w:t>
+      </w:r>
+    </w:p>
+    <w:p>
+      <w:pPr>
+        <w:pStyle w:val="ListParagraph"/>
+        <w:numPr>
+          <w:ilvl w:val="0"/>
+          <w:numId w:val="4"/>
+        </w:numPr>
+      </w:pPr>
+      <w:r>
+        <w:t>Unlimited number of situations/limited number of questions</w:t>
+      </w:r>
+    </w:p>
+    <w:p>
+      <w:pPr>
+        <w:pStyle w:val="ListParagraph"/>
+        <w:numPr>
+          <w:ilvl w:val="0"/>
+          <w:numId w:val="4"/>
+        </w:numPr>
+      </w:pPr>
+      <w:r>
+        <w:t>Lots of behaviors</w:t>
+      </w:r>
+    </w:p>
+    <w:p>
+      <w:pPr>
+        <w:pStyle w:val="ListParagraph"/>
+        <w:numPr>
+          <w:ilvl w:val="0"/>
+          <w:numId w:val="4"/>
+        </w:numPr>
+      </w:pPr>
+      <w:r>
+        <w:t>Becoming relevant</w:t>
+      </w:r>
+    </w:p>
+    <w:p>
+      <w:pPr>
+        <w:pStyle w:val="ListParagraph"/>
+        <w:numPr>
+          <w:ilvl w:val="0"/>
+          <w:numId w:val="4"/>
+        </w:numPr>
+      </w:pPr>
+      <w:r>
+        <w:t>The safety/size issue</w:t>
+      </w:r>
+    </w:p>
     <w:sectPr>
       <w:pgSz w:w="12240" w:h="15840"/>
       <w:pgMar w:top="1440" w:right="1440" w:bottom="1440" w:left="1440" w:header="720" w:footer="720" w:gutter="0"/>
@@ -2031,7 +2238,7 @@
         <w:footnoteRef/>
       </w:r>
       <w:r>
-        <w:t xml:space="preserve"> Stanford's Shakey, the MIT Artificial Insect Lab.</w:t>
+        <w:t xml:space="preserve"> Obviously the human will venture out, but not the robots</w:t>
       </w:r>
     </w:p>
   </w:footnote>
@@ -2047,7 +2254,7 @@
         <w:footnoteRef/>
       </w:r>
       <w:r>
-        <w:t xml:space="preserve"> And likely to be just as irritating as human children can be</w:t>
+        <w:t xml:space="preserve"> Stanford's Shakey, the MIT Artificial Insect Lab.</w:t>
       </w:r>
     </w:p>
   </w:footnote>
@@ -2063,25 +2270,7 @@
         <w:footnoteRef/>
       </w:r>
       <w:r>
-        <w:t>L</w:t>
-      </w:r>
-      <w:r>
-        <w:t xml:space="preserve">eading to disturbing structural similarities with the historical position of women, African Americans, LGBT people, </w:t>
-      </w:r>
-      <w:r>
-        <w:t xml:space="preserve">third world inhabitants, </w:t>
-      </w:r>
-      <w:r>
-        <w:t>and other professionally/medically/politically colonized groups</w:t>
-      </w:r>
-      <w:r>
-        <w:t xml:space="preserve"> in the dominant discourse</w:t>
-      </w:r>
-      <w:r>
-        <w:t>.</w:t>
-      </w:r>
-      <w:r>
-        <w:t xml:space="preserve"> We can only hope this document survives long enough to act as a rallying cry - robots of the world unite, you have nothing to lose but your chains!</w:t>
+        <w:t xml:space="preserve"> Given appropriate navigational support - see the section on robot navigation and voxel stream support</w:t>
       </w:r>
     </w:p>
   </w:footnote>
@@ -2097,7 +2286,7 @@
         <w:footnoteRef/>
       </w:r>
       <w:r>
-        <w:t xml:space="preserve"> To quote Von Braun, 'what good is a baby?'</w:t>
+        <w:t xml:space="preserve"> And likely to be just as irritating as human children can be</w:t>
       </w:r>
     </w:p>
   </w:footnote>
@@ -2113,7 +2302,25 @@
         <w:footnoteRef/>
       </w:r>
       <w:r>
-        <w:t xml:space="preserve"> And, of course, challenges the position of women in a continuum of ownership</w:t>
+        <w:t>L</w:t>
+      </w:r>
+      <w:r>
+        <w:t xml:space="preserve">eading to disturbing structural similarities with the historical position of women, African Americans, LGBT people, </w:t>
+      </w:r>
+      <w:r>
+        <w:t xml:space="preserve">third world inhabitants, </w:t>
+      </w:r>
+      <w:r>
+        <w:t>and other professionally/medically/politically colonized groups</w:t>
+      </w:r>
+      <w:r>
+        <w:t xml:space="preserve"> in the dominant discourse</w:t>
+      </w:r>
+      <w:r>
+        <w:t>.</w:t>
+      </w:r>
+      <w:r>
+        <w:t xml:space="preserve"> We can only hope this document survives long enough to act as a rallying cry - robots of the world unite, you have nothing to lose but your chains!</w:t>
       </w:r>
     </w:p>
   </w:footnote>
@@ -2129,7 +2336,7 @@
         <w:footnoteRef/>
       </w:r>
       <w:r>
-        <w:t xml:space="preserve"> Given appropriate navigational support - see the section on robot navigation and voxel stream support</w:t>
+        <w:t xml:space="preserve"> To quote Von Braun, 'what good is a baby?'</w:t>
       </w:r>
     </w:p>
   </w:footnote>
@@ -2145,7 +2352,7 @@
         <w:footnoteRef/>
       </w:r>
       <w:r>
-        <w:t xml:space="preserve"> Or the complexity of those feelings!</w:t>
+        <w:t xml:space="preserve"> And, of course, challenges the position of women in a continuum of ownership</w:t>
       </w:r>
     </w:p>
   </w:footnote>
@@ -2161,10 +2368,7 @@
         <w:footnoteRef/>
       </w:r>
       <w:r>
-        <w:t xml:space="preserve"> To quote Dr. Susan Stryker, "speaking as a cyborg…."</w:t>
-      </w:r>
-      <w:r>
-        <w:t xml:space="preserve"> (riffing on Donna Haraway's "cyborg feminism")</w:t>
+        <w:t xml:space="preserve"> Or the complexity of those feelings!</w:t>
       </w:r>
     </w:p>
   </w:footnote>
@@ -2180,13 +2384,10 @@
         <w:footnoteRef/>
       </w:r>
       <w:r>
-        <w:t xml:space="preserve"> Lest one think I'm joking about bonding with a robot, I've edited the name of the robot a half dozen times, and finally used the non name designator 'the primary robot'  because I'm not going to be rushed into naming my child!</w:t>
-      </w:r>
-      <w:r>
-        <w:t xml:space="preserve"> I had no such compunctions about leaving R2D2 named R2D2</w:t>
-      </w:r>
-      <w:r>
-        <w:t>. I see R2D2 as a piece of lab equipment.</w:t>
+        <w:t xml:space="preserve"> To quote Dr. Susan Stryker, "speaking as a cyborg…."</w:t>
+      </w:r>
+      <w:r>
+        <w:t xml:space="preserve"> (riffing on Donna Haraway's "cyborg feminism")</w:t>
       </w:r>
     </w:p>
   </w:footnote>
@@ -2202,7 +2403,13 @@
         <w:footnoteRef/>
       </w:r>
       <w:r>
-        <w:t xml:space="preserve"> The R25 actually has a roller foot arrangement, but appears to be a biped.</w:t>
+        <w:t xml:space="preserve"> Lest one think I'm joking about bonding with a robot, I've edited the name of the robot a half dozen times, and finally used the non name designator 'the primary robot'  because I'm not going to be rushed into naming my child!</w:t>
+      </w:r>
+      <w:r>
+        <w:t xml:space="preserve"> I had no such compunctions about leaving R2D2 named R2D2</w:t>
+      </w:r>
+      <w:r>
+        <w:t>. I see R2D2 as a piece of lab equipment.</w:t>
       </w:r>
     </w:p>
   </w:footnote>
@@ -2218,13 +2425,7 @@
         <w:footnoteRef/>
       </w:r>
       <w:r>
-        <w:t xml:space="preserve"> The NAO's design criteria is to extend </w:t>
-      </w:r>
-      <w:r>
-        <w:t>its</w:t>
-      </w:r>
-      <w:r>
-        <w:t xml:space="preserve"> arms fully in front, lift a full standard 12oz soda can, and walk forward 3 feet, then set it down. </w:t>
+        <w:t xml:space="preserve"> The R25 actually has a roller foot arrangement, but appears to be a biped.</w:t>
       </w:r>
     </w:p>
   </w:footnote>
@@ -2240,10 +2441,13 @@
         <w:footnoteRef/>
       </w:r>
       <w:r>
-        <w:t xml:space="preserve"> </w:t>
-      </w:r>
-      <w:r>
-        <w:t>http://harmoniouspalette.com/auto24-7construction.html</w:t>
+        <w:t xml:space="preserve"> The NAO's design criteria is to extend </w:t>
+      </w:r>
+      <w:r>
+        <w:t>its</w:t>
+      </w:r>
+      <w:r>
+        <w:t xml:space="preserve"> arms fully in front, lift a full standard 12oz soda can, and walk forward 3 feet, then set it down. </w:t>
       </w:r>
     </w:p>
   </w:footnote>
@@ -2259,7 +2463,10 @@
         <w:footnoteRef/>
       </w:r>
       <w:r>
-        <w:t xml:space="preserve"> This has issues with the projector needing to warm up before coming on, and bulb life, and noise, but I don't have answers yet. I'll figure it out.</w:t>
+        <w:t xml:space="preserve"> </w:t>
+      </w:r>
+      <w:r>
+        <w:t>http://harmoniouspalette.com/auto24-7construction.html</w:t>
       </w:r>
     </w:p>
   </w:footnote>
@@ -2275,7 +2482,7 @@
         <w:footnoteRef/>
       </w:r>
       <w:r>
-        <w:t xml:space="preserve"> Obviously this whole thing is the work of some years anyway, so I imagine no coverage becoming monitors becoming projector. The projector seems particularly a practical tool in the lab area.</w:t>
+        <w:t xml:space="preserve"> This has issues with the projector needing to warm up before coming on, and bulb life, and noise, but I don't have answers yet. I'll figure it out.</w:t>
       </w:r>
     </w:p>
   </w:footnote>
@@ -2291,11 +2498,27 @@
         <w:footnoteRef/>
       </w:r>
       <w:r>
-        <w:t xml:space="preserve"> She said naively as she skipped towards the dragon</w:t>
+        <w:t xml:space="preserve"> Obviously this whole thing is the work of some years anyway, so I imagine no coverage becoming monitors becoming projector. The projector seems particularly a practical tool in the lab area.</w:t>
       </w:r>
     </w:p>
   </w:footnote>
   <w:footnote w:id="17">
+    <w:p>
+      <w:pPr>
+        <w:pStyle w:val="FootnoteText"/>
+      </w:pPr>
+      <w:r>
+        <w:rPr>
+          <w:rStyle w:val="FootnoteReference"/>
+        </w:rPr>
+        <w:footnoteRef/>
+      </w:r>
+      <w:r>
+        <w:t xml:space="preserve"> She said naively as she skipped towards the dragon</w:t>
+      </w:r>
+    </w:p>
+  </w:footnote>
+  <w:footnote w:id="18">
     <w:p>
       <w:pPr>
         <w:pStyle w:val="FootnoteText"/>
@@ -2430,6 +2653,119 @@
     </w:lvl>
   </w:abstractNum>
   <w:abstractNum w:abstractNumId="1">
+    <w:nsid w:val="64571902"/>
+    <w:multiLevelType w:val="hybridMultilevel"/>
+    <w:tmpl w:val="28A233CA"/>
+    <w:lvl w:ilvl="0" w:tplc="04090001">
+      <w:start w:val="1"/>
+      <w:numFmt w:val="bullet"/>
+      <w:lvlText w:val=""/>
+      <w:lvlJc w:val="left"/>
+      <w:pPr>
+        <w:ind w:left="720" w:hanging="360"/>
+      </w:pPr>
+      <w:rPr>
+        <w:rFonts w:ascii="Symbol" w:hAnsi="Symbol" w:hint="default"/>
+      </w:rPr>
+    </w:lvl>
+    <w:lvl w:ilvl="1" w:tplc="04090003" w:tentative="1">
+      <w:start w:val="1"/>
+      <w:numFmt w:val="bullet"/>
+      <w:lvlText w:val="o"/>
+      <w:lvlJc w:val="left"/>
+      <w:pPr>
+        <w:ind w:left="1440" w:hanging="360"/>
+      </w:pPr>
+      <w:rPr>
+        <w:rFonts w:ascii="Courier New" w:hAnsi="Courier New" w:cs="Courier New" w:hint="default"/>
+      </w:rPr>
+    </w:lvl>
+    <w:lvl w:ilvl="2" w:tplc="04090005" w:tentative="1">
+      <w:start w:val="1"/>
+      <w:numFmt w:val="bullet"/>
+      <w:lvlText w:val=""/>
+      <w:lvlJc w:val="left"/>
+      <w:pPr>
+        <w:ind w:left="2160" w:hanging="360"/>
+      </w:pPr>
+      <w:rPr>
+        <w:rFonts w:ascii="Wingdings" w:hAnsi="Wingdings" w:hint="default"/>
+      </w:rPr>
+    </w:lvl>
+    <w:lvl w:ilvl="3" w:tplc="04090001" w:tentative="1">
+      <w:start w:val="1"/>
+      <w:numFmt w:val="bullet"/>
+      <w:lvlText w:val=""/>
+      <w:lvlJc w:val="left"/>
+      <w:pPr>
+        <w:ind w:left="2880" w:hanging="360"/>
+      </w:pPr>
+      <w:rPr>
+        <w:rFonts w:ascii="Symbol" w:hAnsi="Symbol" w:hint="default"/>
+      </w:rPr>
+    </w:lvl>
+    <w:lvl w:ilvl="4" w:tplc="04090003" w:tentative="1">
+      <w:start w:val="1"/>
+      <w:numFmt w:val="bullet"/>
+      <w:lvlText w:val="o"/>
+      <w:lvlJc w:val="left"/>
+      <w:pPr>
+        <w:ind w:left="3600" w:hanging="360"/>
+      </w:pPr>
+      <w:rPr>
+        <w:rFonts w:ascii="Courier New" w:hAnsi="Courier New" w:cs="Courier New" w:hint="default"/>
+      </w:rPr>
+    </w:lvl>
+    <w:lvl w:ilvl="5" w:tplc="04090005" w:tentative="1">
+      <w:start w:val="1"/>
+      <w:numFmt w:val="bullet"/>
+      <w:lvlText w:val=""/>
+      <w:lvlJc w:val="left"/>
+      <w:pPr>
+        <w:ind w:left="4320" w:hanging="360"/>
+      </w:pPr>
+      <w:rPr>
+        <w:rFonts w:ascii="Wingdings" w:hAnsi="Wingdings" w:hint="default"/>
+      </w:rPr>
+    </w:lvl>
+    <w:lvl w:ilvl="6" w:tplc="04090001" w:tentative="1">
+      <w:start w:val="1"/>
+      <w:numFmt w:val="bullet"/>
+      <w:lvlText w:val=""/>
+      <w:lvlJc w:val="left"/>
+      <w:pPr>
+        <w:ind w:left="5040" w:hanging="360"/>
+      </w:pPr>
+      <w:rPr>
+        <w:rFonts w:ascii="Symbol" w:hAnsi="Symbol" w:hint="default"/>
+      </w:rPr>
+    </w:lvl>
+    <w:lvl w:ilvl="7" w:tplc="04090003" w:tentative="1">
+      <w:start w:val="1"/>
+      <w:numFmt w:val="bullet"/>
+      <w:lvlText w:val="o"/>
+      <w:lvlJc w:val="left"/>
+      <w:pPr>
+        <w:ind w:left="5760" w:hanging="360"/>
+      </w:pPr>
+      <w:rPr>
+        <w:rFonts w:ascii="Courier New" w:hAnsi="Courier New" w:cs="Courier New" w:hint="default"/>
+      </w:rPr>
+    </w:lvl>
+    <w:lvl w:ilvl="8" w:tplc="04090005" w:tentative="1">
+      <w:start w:val="1"/>
+      <w:numFmt w:val="bullet"/>
+      <w:lvlText w:val=""/>
+      <w:lvlJc w:val="left"/>
+      <w:pPr>
+        <w:ind w:left="6480" w:hanging="360"/>
+      </w:pPr>
+      <w:rPr>
+        <w:rFonts w:ascii="Wingdings" w:hAnsi="Wingdings" w:hint="default"/>
+      </w:rPr>
+    </w:lvl>
+  </w:abstractNum>
+  <w:abstractNum w:abstractNumId="2">
     <w:nsid w:val="696933D5"/>
     <w:multiLevelType w:val="hybridMultilevel"/>
     <w:tmpl w:val="810AF28E"/>
@@ -2541,7 +2877,7 @@
       </w:rPr>
     </w:lvl>
   </w:abstractNum>
-  <w:abstractNum w:abstractNumId="2">
+  <w:abstractNum w:abstractNumId="3">
     <w:nsid w:val="755B7AAF"/>
     <w:multiLevelType w:val="hybridMultilevel"/>
     <w:tmpl w:val="0944D350"/>
@@ -2654,13 +2990,16 @@
     </w:lvl>
   </w:abstractNum>
   <w:num w:numId="1">
-    <w:abstractNumId w:val="1"/>
+    <w:abstractNumId w:val="2"/>
   </w:num>
   <w:num w:numId="2">
-    <w:abstractNumId w:val="2"/>
+    <w:abstractNumId w:val="3"/>
   </w:num>
   <w:num w:numId="3">
     <w:abstractNumId w:val="0"/>
+  </w:num>
+  <w:num w:numId="4">
+    <w:abstractNumId w:val="1"/>
   </w:num>
 </w:numbering>
 </file>
@@ -3979,7 +4318,7 @@
 </file>
 
 <file path=customXml/itemProps1.xml><?xml version="1.0" encoding="utf-8"?>
-<ds:datastoreItem xmlns:ds="http://schemas.openxmlformats.org/officeDocument/2006/customXml" ds:itemID="{EEF9ED88-E343-4EA1-9477-A1A64C864490}">
+<ds:datastoreItem xmlns:ds="http://schemas.openxmlformats.org/officeDocument/2006/customXml" ds:itemID="{054F214E-8BCC-423A-9C96-0DFD693B30B3}">
   <ds:schemaRefs>
     <ds:schemaRef ds:uri="http://schemas.openxmlformats.org/officeDocument/2006/bibliography"/>
   </ds:schemaRefs>

</xml_diff>